<commit_message>
documentation: added description with samples for API Endpoints
</commit_message>
<xml_diff>
--- a/docs/Schedule REST API.docx
+++ b/docs/Schedule REST API.docx
@@ -30,6 +30,7 @@
           <w:b/>
           <w:sz w:val="36"/>
           <w:szCs w:val="36"/>
+          <w:lang w:val="en-US"/>
         </w:rPr>
       </w:pPr>
       <w:r>
@@ -63,15 +64,9 @@
           <w:b/>
           <w:sz w:val="24"/>
           <w:szCs w:val="24"/>
+          <w:lang w:val="en-US"/>
         </w:rPr>
         <w:t xml:space="preserve"> </w:t>
-      </w:r>
-      <w:r>
-        <w:rPr>
-          <w:sz w:val="24"/>
-          <w:szCs w:val="24"/>
-        </w:rPr>
-        <w:t>(</w:t>
       </w:r>
       <w:r>
         <w:rPr>
@@ -79,19 +74,28 @@
           <w:szCs w:val="24"/>
           <w:lang w:val="en-US"/>
         </w:rPr>
-        <w:t>Student</w:t>
+        <w:t>(</w:t>
       </w:r>
       <w:r>
         <w:rPr>
           <w:sz w:val="24"/>
           <w:szCs w:val="24"/>
+          <w:lang w:val="en-US"/>
+        </w:rPr>
+        <w:t>Student</w:t>
+      </w:r>
+      <w:r>
+        <w:rPr>
+          <w:sz w:val="24"/>
+          <w:szCs w:val="24"/>
+          <w:lang w:val="en-US"/>
         </w:rPr>
         <w:t>)</w:t>
       </w:r>
     </w:p>
     <w:tbl>
       <w:tblPr>
-        <w:tblStyle w:val="LightShading-Accent1"/>
+        <w:tblStyle w:val="-1"/>
         <w:tblW w:w="10740" w:type="dxa"/>
         <w:tblLook w:val="04A0" w:firstRow="1" w:lastRow="0" w:firstColumn="1" w:lastColumn="0" w:noHBand="0" w:noVBand="1"/>
       </w:tblPr>
@@ -651,7 +655,6 @@
                 <w:lang w:val="en-US"/>
               </w:rPr>
             </w:pPr>
-            <w:proofErr w:type="spellStart"/>
             <w:r>
               <w:rPr>
                 <w:b w:val="0"/>
@@ -661,7 +664,6 @@
               </w:rPr>
               <w:t>IsAdmin</w:t>
             </w:r>
-            <w:proofErr w:type="spellEnd"/>
           </w:p>
         </w:tc>
         <w:tc>
@@ -726,7 +728,6 @@
                 <w:lang w:val="en-US"/>
               </w:rPr>
             </w:pPr>
-            <w:proofErr w:type="spellStart"/>
             <w:r>
               <w:rPr>
                 <w:b w:val="0"/>
@@ -736,7 +737,6 @@
               </w:rPr>
               <w:t>IsPraepostor</w:t>
             </w:r>
-            <w:proofErr w:type="spellEnd"/>
           </w:p>
         </w:tc>
         <w:tc>
@@ -877,7 +877,6 @@
                 <w:lang w:val="en-US"/>
               </w:rPr>
             </w:pPr>
-            <w:proofErr w:type="spellStart"/>
             <w:r>
               <w:rPr>
                 <w:b w:val="0"/>
@@ -887,7 +886,6 @@
               </w:rPr>
               <w:t>YearOfEntrance</w:t>
             </w:r>
-            <w:proofErr w:type="spellEnd"/>
           </w:p>
         </w:tc>
         <w:tc>
@@ -1072,7 +1070,7 @@
     </w:p>
     <w:tbl>
       <w:tblPr>
-        <w:tblStyle w:val="LightShading-Accent1"/>
+        <w:tblStyle w:val="-1"/>
         <w:tblW w:w="10740" w:type="dxa"/>
         <w:tblLook w:val="04A0" w:firstRow="1" w:lastRow="0" w:firstColumn="1" w:lastColumn="0" w:noHBand="0" w:noVBand="1"/>
       </w:tblPr>
@@ -1727,7 +1725,7 @@
     </w:p>
     <w:tbl>
       <w:tblPr>
-        <w:tblStyle w:val="LightShading-Accent1"/>
+        <w:tblStyle w:val="-1"/>
         <w:tblW w:w="10740" w:type="dxa"/>
         <w:tblLook w:val="04A0" w:firstRow="1" w:lastRow="0" w:firstColumn="1" w:lastColumn="0" w:noHBand="0" w:noVBand="1"/>
       </w:tblPr>
@@ -2174,7 +2172,7 @@
     </w:p>
     <w:tbl>
       <w:tblPr>
-        <w:tblStyle w:val="LightShading-Accent1"/>
+        <w:tblStyle w:val="-1"/>
         <w:tblW w:w="10740" w:type="dxa"/>
         <w:tblLook w:val="04A0" w:firstRow="1" w:lastRow="0" w:firstColumn="1" w:lastColumn="0" w:noHBand="0" w:noVBand="1"/>
       </w:tblPr>
@@ -2720,7 +2718,6 @@
                 <w:lang w:val="en-US"/>
               </w:rPr>
             </w:pPr>
-            <w:proofErr w:type="spellStart"/>
             <w:r>
               <w:rPr>
                 <w:b w:val="0"/>
@@ -2730,7 +2727,6 @@
               </w:rPr>
               <w:t>IsAdmin</w:t>
             </w:r>
-            <w:proofErr w:type="spellEnd"/>
           </w:p>
         </w:tc>
         <w:tc>
@@ -2987,7 +2983,7 @@
     </w:p>
     <w:tbl>
       <w:tblPr>
-        <w:tblStyle w:val="LightShading-Accent1"/>
+        <w:tblStyle w:val="-1"/>
         <w:tblW w:w="10740" w:type="dxa"/>
         <w:tblLook w:val="04A0" w:firstRow="1" w:lastRow="0" w:firstColumn="1" w:lastColumn="0" w:noHBand="0" w:noVBand="1"/>
       </w:tblPr>
@@ -3461,7 +3457,7 @@
     </w:p>
     <w:tbl>
       <w:tblPr>
-        <w:tblStyle w:val="LightShading-Accent1"/>
+        <w:tblStyle w:val="-1"/>
         <w:tblW w:w="10740" w:type="dxa"/>
         <w:tblLook w:val="04A0" w:firstRow="1" w:lastRow="0" w:firstColumn="1" w:lastColumn="0" w:noHBand="0" w:noVBand="1"/>
       </w:tblPr>
@@ -3726,7 +3722,6 @@
                 <w:lang w:val="en-US"/>
               </w:rPr>
             </w:pPr>
-            <w:proofErr w:type="spellStart"/>
             <w:r>
               <w:rPr>
                 <w:b w:val="0"/>
@@ -3736,7 +3731,6 @@
               </w:rPr>
               <w:t>DisciplineType</w:t>
             </w:r>
-            <w:proofErr w:type="spellEnd"/>
           </w:p>
         </w:tc>
         <w:tc>
@@ -3753,7 +3747,6 @@
                 <w:lang w:val="en-US"/>
               </w:rPr>
             </w:pPr>
-            <w:proofErr w:type="spellStart"/>
             <w:r>
               <w:rPr>
                 <w:sz w:val="20"/>
@@ -3762,7 +3755,6 @@
               </w:rPr>
               <w:t>DisciplineType</w:t>
             </w:r>
-            <w:proofErr w:type="spellEnd"/>
           </w:p>
         </w:tc>
         <w:tc>
@@ -3828,7 +3820,6 @@
         </w:rPr>
         <w:t>(</w:t>
       </w:r>
-      <w:proofErr w:type="spellStart"/>
       <w:r>
         <w:rPr>
           <w:sz w:val="24"/>
@@ -3837,7 +3828,6 @@
         </w:rPr>
         <w:t>DisciplineType</w:t>
       </w:r>
-      <w:proofErr w:type="spellEnd"/>
       <w:r>
         <w:rPr>
           <w:sz w:val="24"/>
@@ -3848,7 +3838,7 @@
     </w:p>
     <w:tbl>
       <w:tblPr>
-        <w:tblStyle w:val="LightShading-Accent1"/>
+        <w:tblStyle w:val="-1"/>
         <w:tblW w:w="10740" w:type="dxa"/>
         <w:tblLook w:val="04A0" w:firstRow="1" w:lastRow="0" w:firstColumn="1" w:lastColumn="0" w:noHBand="0" w:noVBand="1"/>
       </w:tblPr>
@@ -4146,7 +4136,7 @@
     </w:p>
     <w:tbl>
       <w:tblPr>
-        <w:tblStyle w:val="LightShading-Accent1"/>
+        <w:tblStyle w:val="-1"/>
         <w:tblW w:w="10740" w:type="dxa"/>
         <w:tblLook w:val="04A0" w:firstRow="1" w:lastRow="0" w:firstColumn="1" w:lastColumn="0" w:noHBand="0" w:noVBand="1"/>
       </w:tblPr>
@@ -4617,7 +4607,6 @@
                 <w:lang w:val="en-US"/>
               </w:rPr>
             </w:pPr>
-            <w:proofErr w:type="spellStart"/>
             <w:r>
               <w:rPr>
                 <w:b w:val="0"/>
@@ -4627,7 +4616,6 @@
               </w:rPr>
               <w:t>IsExam</w:t>
             </w:r>
-            <w:proofErr w:type="spellEnd"/>
           </w:p>
         </w:tc>
         <w:tc>
@@ -4695,7 +4683,6 @@
                 <w:lang w:val="en-US"/>
               </w:rPr>
             </w:pPr>
-            <w:proofErr w:type="spellStart"/>
             <w:r>
               <w:rPr>
                 <w:b w:val="0"/>
@@ -4705,7 +4692,6 @@
               </w:rPr>
               <w:t>IsSetoff</w:t>
             </w:r>
-            <w:proofErr w:type="spellEnd"/>
           </w:p>
         </w:tc>
         <w:tc>
@@ -4813,7 +4799,7 @@
     </w:p>
     <w:tbl>
       <w:tblPr>
-        <w:tblStyle w:val="LightShading-Accent1"/>
+        <w:tblStyle w:val="-1"/>
         <w:tblW w:w="10740" w:type="dxa"/>
         <w:tblLook w:val="04A0" w:firstRow="1" w:lastRow="0" w:firstColumn="1" w:lastColumn="0" w:noHBand="0" w:noVBand="1"/>
       </w:tblPr>
@@ -5046,7 +5032,35 @@
                 <w:sz w:val="20"/>
                 <w:szCs w:val="20"/>
               </w:rPr>
-              <w:t>Номер аидтории</w:t>
+              <w:t>Номер а</w:t>
+            </w:r>
+            <w:r>
+              <w:rPr>
+                <w:sz w:val="20"/>
+                <w:szCs w:val="20"/>
+              </w:rPr>
+              <w:t>у</w:t>
+            </w:r>
+            <w:r>
+              <w:rPr>
+                <w:sz w:val="20"/>
+                <w:szCs w:val="20"/>
+              </w:rPr>
+              <w:t>д</w:t>
+            </w:r>
+            <w:r>
+              <w:rPr>
+                <w:sz w:val="20"/>
+                <w:szCs w:val="20"/>
+              </w:rPr>
+              <w:t>и</w:t>
+            </w:r>
+            <w:r>
+              <w:rPr>
+                <w:sz w:val="20"/>
+                <w:szCs w:val="20"/>
+              </w:rPr>
+              <w:t>тории</w:t>
             </w:r>
           </w:p>
         </w:tc>
@@ -5122,7 +5136,35 @@
                 <w:sz w:val="20"/>
                 <w:szCs w:val="20"/>
               </w:rPr>
-              <w:t>Вместисоть аудитории</w:t>
+              <w:t>Вмести</w:t>
+            </w:r>
+            <w:r>
+              <w:rPr>
+                <w:sz w:val="20"/>
+                <w:szCs w:val="20"/>
+              </w:rPr>
+              <w:t>м</w:t>
+            </w:r>
+            <w:r>
+              <w:rPr>
+                <w:sz w:val="20"/>
+                <w:szCs w:val="20"/>
+              </w:rPr>
+              <w:t>о</w:t>
+            </w:r>
+            <w:r>
+              <w:rPr>
+                <w:sz w:val="20"/>
+                <w:szCs w:val="20"/>
+              </w:rPr>
+              <w:t>с</w:t>
+            </w:r>
+            <w:r>
+              <w:rPr>
+                <w:sz w:val="20"/>
+                <w:szCs w:val="20"/>
+              </w:rPr>
+              <w:t>ть аудитории</w:t>
             </w:r>
           </w:p>
         </w:tc>
@@ -5168,7 +5210,6 @@
         </w:rPr>
         <w:t>(</w:t>
       </w:r>
-      <w:proofErr w:type="spellStart"/>
       <w:r>
         <w:rPr>
           <w:sz w:val="24"/>
@@ -5177,7 +5218,6 @@
         </w:rPr>
         <w:t>DisciplineTime</w:t>
       </w:r>
-      <w:proofErr w:type="spellEnd"/>
       <w:r>
         <w:rPr>
           <w:sz w:val="24"/>
@@ -5188,7 +5228,7 @@
     </w:p>
     <w:tbl>
       <w:tblPr>
-        <w:tblStyle w:val="LightShading-Accent1"/>
+        <w:tblStyle w:val="-1"/>
         <w:tblW w:w="10740" w:type="dxa"/>
         <w:tblLook w:val="04A0" w:firstRow="1" w:lastRow="0" w:firstColumn="1" w:lastColumn="0" w:noHBand="0" w:noVBand="1"/>
       </w:tblPr>
@@ -5360,7 +5400,6 @@
                 <w:lang w:val="en-US"/>
               </w:rPr>
             </w:pPr>
-            <w:proofErr w:type="spellStart"/>
             <w:r>
               <w:rPr>
                 <w:b w:val="0"/>
@@ -5370,7 +5409,6 @@
               </w:rPr>
               <w:t>StartTime</w:t>
             </w:r>
-            <w:proofErr w:type="spellEnd"/>
           </w:p>
         </w:tc>
         <w:tc>
@@ -5438,7 +5476,6 @@
                 <w:lang w:val="en-US"/>
               </w:rPr>
             </w:pPr>
-            <w:proofErr w:type="spellStart"/>
             <w:r>
               <w:rPr>
                 <w:b w:val="0"/>
@@ -5448,7 +5485,6 @@
               </w:rPr>
               <w:t>EndTime</w:t>
             </w:r>
-            <w:proofErr w:type="spellEnd"/>
           </w:p>
         </w:tc>
         <w:tc>
@@ -5513,7 +5549,6 @@
                 <w:lang w:val="en-US"/>
               </w:rPr>
             </w:pPr>
-            <w:proofErr w:type="spellStart"/>
             <w:r>
               <w:rPr>
                 <w:b w:val="0"/>
@@ -5523,7 +5558,6 @@
               </w:rPr>
               <w:t>BreakTime</w:t>
             </w:r>
-            <w:proofErr w:type="spellEnd"/>
           </w:p>
         </w:tc>
         <w:tc>
@@ -5707,7 +5741,7 @@
     </w:p>
     <w:tbl>
       <w:tblPr>
-        <w:tblStyle w:val="LightShading-Accent1"/>
+        <w:tblStyle w:val="-1"/>
         <w:tblW w:w="10740" w:type="dxa"/>
         <w:tblLook w:val="04A0" w:firstRow="1" w:lastRow="0" w:firstColumn="1" w:lastColumn="0" w:noHBand="0" w:noVBand="1"/>
       </w:tblPr>
@@ -5931,7 +5965,14 @@
                 <w:sz w:val="20"/>
                 <w:szCs w:val="20"/>
               </w:rPr>
-              <w:t>Группа, идущее на данное занятие</w:t>
+              <w:t>Группа, идущая</w:t>
+            </w:r>
+            <w:r>
+              <w:rPr>
+                <w:sz w:val="20"/>
+                <w:szCs w:val="20"/>
+              </w:rPr>
+              <w:t xml:space="preserve"> на данное занятие</w:t>
             </w:r>
           </w:p>
         </w:tc>
@@ -6080,7 +6121,23 @@
                 <w:sz w:val="20"/>
                 <w:szCs w:val="20"/>
               </w:rPr>
-              <w:t>Учебный программа по данному занятию</w:t>
+              <w:t>Учебна</w:t>
+            </w:r>
+            <w:bookmarkStart w:id="0" w:name="_GoBack"/>
+            <w:bookmarkEnd w:id="0"/>
+            <w:r>
+              <w:rPr>
+                <w:sz w:val="20"/>
+                <w:szCs w:val="20"/>
+              </w:rPr>
+              <w:t>я</w:t>
+            </w:r>
+            <w:r>
+              <w:rPr>
+                <w:sz w:val="20"/>
+                <w:szCs w:val="20"/>
+              </w:rPr>
+              <w:t xml:space="preserve"> программа по данному занятию</w:t>
             </w:r>
           </w:p>
         </w:tc>
@@ -6144,7 +6201,7 @@
     </w:p>
     <w:tbl>
       <w:tblPr>
-        <w:tblStyle w:val="LightShading-Accent1"/>
+        <w:tblStyle w:val="-1"/>
         <w:tblW w:w="10740" w:type="dxa"/>
         <w:tblLook w:val="04A0" w:firstRow="1" w:lastRow="0" w:firstColumn="1" w:lastColumn="0" w:noHBand="0" w:noVBand="1"/>
       </w:tblPr>
@@ -6316,7 +6373,6 @@
                 <w:lang w:val="en-US"/>
               </w:rPr>
             </w:pPr>
-            <w:proofErr w:type="spellStart"/>
             <w:r>
               <w:rPr>
                 <w:b w:val="0"/>
@@ -6335,7 +6391,6 @@
               </w:rPr>
               <w:t>Id</w:t>
             </w:r>
-            <w:proofErr w:type="spellEnd"/>
           </w:p>
         </w:tc>
         <w:tc>
@@ -6808,7 +6863,7 @@
     </w:p>
     <w:tbl>
       <w:tblPr>
-        <w:tblStyle w:val="LightShading-Accent1"/>
+        <w:tblStyle w:val="-1"/>
         <w:tblW w:w="10740" w:type="dxa"/>
         <w:tblLook w:val="04A0" w:firstRow="1" w:lastRow="0" w:firstColumn="1" w:lastColumn="0" w:noHBand="0" w:noVBand="1"/>
       </w:tblPr>
@@ -7129,7 +7184,6 @@
                 <w:lang w:val="en-US"/>
               </w:rPr>
             </w:pPr>
-            <w:proofErr w:type="spellStart"/>
             <w:r>
               <w:rPr>
                 <w:b w:val="0"/>
@@ -7139,7 +7193,6 @@
               </w:rPr>
               <w:t>DisciplineTime</w:t>
             </w:r>
-            <w:proofErr w:type="spellEnd"/>
           </w:p>
         </w:tc>
         <w:tc>
@@ -7156,7 +7209,6 @@
                 <w:lang w:val="en-US"/>
               </w:rPr>
             </w:pPr>
-            <w:proofErr w:type="spellStart"/>
             <w:r>
               <w:rPr>
                 <w:sz w:val="20"/>
@@ -7165,7 +7217,6 @@
               </w:rPr>
               <w:t>DisciplineTime</w:t>
             </w:r>
-            <w:proofErr w:type="spellEnd"/>
           </w:p>
         </w:tc>
         <w:tc>
@@ -7209,7 +7260,6 @@
                 <w:lang w:val="en-US"/>
               </w:rPr>
             </w:pPr>
-            <w:proofErr w:type="spellStart"/>
             <w:r>
               <w:rPr>
                 <w:b w:val="0"/>
@@ -7219,7 +7269,6 @@
               </w:rPr>
               <w:t>DayOfWeek</w:t>
             </w:r>
-            <w:proofErr w:type="spellEnd"/>
           </w:p>
         </w:tc>
         <w:tc>
@@ -7562,6 +7611,15 @@
         </w:tc>
       </w:tr>
     </w:tbl>
+    <w:p>
+      <w:pPr>
+        <w:spacing w:after="0"/>
+        <w:rPr>
+          <w:sz w:val="24"/>
+          <w:szCs w:val="24"/>
+        </w:rPr>
+      </w:pPr>
+    </w:p>
     <w:p>
       <w:pPr>
         <w:spacing w:after="0"/>
@@ -7588,6 +7646,7 @@
           <w:b/>
           <w:sz w:val="36"/>
           <w:szCs w:val="36"/>
+          <w:lang w:val="en-US"/>
         </w:rPr>
       </w:pPr>
       <w:r>
@@ -7603,13 +7662,1488 @@
           <w:b/>
           <w:sz w:val="36"/>
           <w:szCs w:val="36"/>
+          <w:lang w:val="en-US"/>
         </w:rPr>
         <w:t>API Endpoints</w:t>
       </w:r>
+    </w:p>
+    <w:p>
+      <w:pPr>
+        <w:spacing w:after="0"/>
+        <w:ind w:firstLine="708"/>
+        <w:rPr>
+          <w:sz w:val="20"/>
+          <w:szCs w:val="20"/>
+        </w:rPr>
+      </w:pPr>
+      <w:proofErr w:type="gramStart"/>
+      <w:r>
+        <w:rPr>
+          <w:sz w:val="20"/>
+          <w:szCs w:val="20"/>
+          <w:lang w:val="en-US"/>
+        </w:rPr>
+        <w:t>Schedule</w:t>
+      </w:r>
+      <w:r>
+        <w:rPr>
+          <w:sz w:val="20"/>
+          <w:szCs w:val="20"/>
+          <w:lang w:val="en-US"/>
+        </w:rPr>
+        <w:t xml:space="preserve"> </w:t>
+      </w:r>
+      <w:r>
+        <w:rPr>
+          <w:sz w:val="20"/>
+          <w:szCs w:val="20"/>
+          <w:lang w:val="en-US"/>
+        </w:rPr>
+        <w:t>API</w:t>
+      </w:r>
+      <w:r>
+        <w:rPr>
+          <w:sz w:val="20"/>
+          <w:szCs w:val="20"/>
+          <w:lang w:val="en-US"/>
+        </w:rPr>
+        <w:t xml:space="preserve"> </w:t>
+      </w:r>
+      <w:r>
+        <w:rPr>
+          <w:sz w:val="20"/>
+          <w:szCs w:val="20"/>
+        </w:rPr>
+        <w:t>обеспечивает</w:t>
+      </w:r>
+      <w:r>
+        <w:rPr>
+          <w:sz w:val="20"/>
+          <w:szCs w:val="20"/>
+          <w:lang w:val="en-US"/>
+        </w:rPr>
+        <w:t xml:space="preserve"> </w:t>
+      </w:r>
+      <w:r>
+        <w:rPr>
+          <w:sz w:val="20"/>
+          <w:szCs w:val="20"/>
+        </w:rPr>
+        <w:t>доступ</w:t>
+      </w:r>
+      <w:r>
+        <w:rPr>
+          <w:sz w:val="20"/>
+          <w:szCs w:val="20"/>
+          <w:lang w:val="en-US"/>
+        </w:rPr>
+        <w:t xml:space="preserve"> </w:t>
+      </w:r>
+      <w:r>
+        <w:rPr>
+          <w:sz w:val="20"/>
+          <w:szCs w:val="20"/>
+        </w:rPr>
+        <w:t>к</w:t>
+      </w:r>
+      <w:r>
+        <w:rPr>
+          <w:sz w:val="20"/>
+          <w:szCs w:val="20"/>
+          <w:lang w:val="en-US"/>
+        </w:rPr>
+        <w:t xml:space="preserve"> </w:t>
+      </w:r>
+      <w:r>
+        <w:rPr>
+          <w:sz w:val="20"/>
+          <w:szCs w:val="20"/>
+        </w:rPr>
+        <w:t>таким</w:t>
+      </w:r>
+      <w:r>
+        <w:rPr>
+          <w:sz w:val="20"/>
+          <w:szCs w:val="20"/>
+          <w:lang w:val="en-US"/>
+        </w:rPr>
+        <w:t xml:space="preserve"> </w:t>
+      </w:r>
+      <w:r>
+        <w:rPr>
+          <w:sz w:val="20"/>
+          <w:szCs w:val="20"/>
+        </w:rPr>
+        <w:t>ресурсам</w:t>
+      </w:r>
+      <w:r>
+        <w:rPr>
+          <w:sz w:val="20"/>
+          <w:szCs w:val="20"/>
+          <w:lang w:val="en-US"/>
+        </w:rPr>
+        <w:t xml:space="preserve">, </w:t>
+      </w:r>
+      <w:r>
+        <w:rPr>
+          <w:sz w:val="20"/>
+          <w:szCs w:val="20"/>
+        </w:rPr>
+        <w:t>как</w:t>
+      </w:r>
+      <w:r>
+        <w:rPr>
+          <w:sz w:val="20"/>
+          <w:szCs w:val="20"/>
+          <w:lang w:val="en-US"/>
+        </w:rPr>
+        <w:t xml:space="preserve"> </w:t>
+      </w:r>
+      <w:r>
+        <w:rPr>
+          <w:sz w:val="20"/>
+          <w:szCs w:val="20"/>
+          <w:lang w:val="en-US"/>
+        </w:rPr>
+        <w:t>schedule</w:t>
+      </w:r>
+      <w:r>
+        <w:rPr>
+          <w:sz w:val="20"/>
+          <w:szCs w:val="20"/>
+          <w:lang w:val="en-US"/>
+        </w:rPr>
+        <w:t xml:space="preserve">, </w:t>
+      </w:r>
+      <w:r>
+        <w:rPr>
+          <w:sz w:val="20"/>
+          <w:szCs w:val="20"/>
+          <w:lang w:val="en-US"/>
+        </w:rPr>
+        <w:t>discipline</w:t>
+      </w:r>
+      <w:r>
+        <w:rPr>
+          <w:sz w:val="20"/>
+          <w:szCs w:val="20"/>
+          <w:lang w:val="en-US"/>
+        </w:rPr>
+        <w:t xml:space="preserve">, </w:t>
+      </w:r>
+      <w:r>
+        <w:rPr>
+          <w:sz w:val="20"/>
+          <w:szCs w:val="20"/>
+          <w:lang w:val="en-US"/>
+        </w:rPr>
+        <w:t>curriculum</w:t>
+      </w:r>
+      <w:r>
+        <w:rPr>
+          <w:sz w:val="20"/>
+          <w:szCs w:val="20"/>
+          <w:lang w:val="en-US"/>
+        </w:rPr>
+        <w:t xml:space="preserve">, </w:t>
+      </w:r>
+      <w:r>
+        <w:rPr>
+          <w:sz w:val="20"/>
+          <w:szCs w:val="20"/>
+          <w:lang w:val="en-US"/>
+        </w:rPr>
+        <w:t>student</w:t>
+      </w:r>
+      <w:r>
+        <w:rPr>
+          <w:sz w:val="20"/>
+          <w:szCs w:val="20"/>
+          <w:lang w:val="en-US"/>
+        </w:rPr>
+        <w:t xml:space="preserve">, </w:t>
+      </w:r>
+      <w:r>
+        <w:rPr>
+          <w:sz w:val="20"/>
+          <w:szCs w:val="20"/>
+          <w:lang w:val="en-US"/>
+        </w:rPr>
+        <w:t>lecturer</w:t>
+      </w:r>
+      <w:r>
+        <w:rPr>
+          <w:sz w:val="20"/>
+          <w:szCs w:val="20"/>
+          <w:lang w:val="en-US"/>
+        </w:rPr>
+        <w:t xml:space="preserve"> </w:t>
+      </w:r>
+      <w:r>
+        <w:rPr>
+          <w:sz w:val="20"/>
+          <w:szCs w:val="20"/>
+        </w:rPr>
+        <w:t>и</w:t>
+      </w:r>
+      <w:r>
+        <w:rPr>
+          <w:sz w:val="20"/>
+          <w:szCs w:val="20"/>
+          <w:lang w:val="en-US"/>
+        </w:rPr>
+        <w:t xml:space="preserve"> </w:t>
+      </w:r>
+      <w:r>
+        <w:rPr>
+          <w:sz w:val="20"/>
+          <w:szCs w:val="20"/>
+        </w:rPr>
+        <w:t>другие</w:t>
+      </w:r>
+      <w:r>
+        <w:rPr>
+          <w:sz w:val="20"/>
+          <w:szCs w:val="20"/>
+          <w:lang w:val="en-US"/>
+        </w:rPr>
+        <w:t>.</w:t>
+      </w:r>
+      <w:proofErr w:type="gramEnd"/>
+      <w:r>
+        <w:rPr>
+          <w:sz w:val="20"/>
+          <w:szCs w:val="20"/>
+          <w:lang w:val="en-US"/>
+        </w:rPr>
+        <w:t xml:space="preserve"> </w:t>
+      </w:r>
+      <w:r>
+        <w:rPr>
+          <w:sz w:val="20"/>
+          <w:szCs w:val="20"/>
+        </w:rPr>
+        <w:t>Например, информация о конкретной</w:t>
+      </w:r>
+      <w:r>
+        <w:rPr>
+          <w:sz w:val="20"/>
+          <w:szCs w:val="20"/>
+        </w:rPr>
+        <w:t xml:space="preserve"> </w:t>
+      </w:r>
+      <w:r>
+        <w:rPr>
+          <w:sz w:val="20"/>
+          <w:szCs w:val="20"/>
+        </w:rPr>
+        <w:t>учебной дисциплине может быть получена</w:t>
+      </w:r>
+      <w:r>
+        <w:rPr>
+          <w:sz w:val="20"/>
+          <w:szCs w:val="20"/>
+        </w:rPr>
+        <w:t>,</w:t>
+      </w:r>
+      <w:r>
+        <w:rPr>
+          <w:sz w:val="20"/>
+          <w:szCs w:val="20"/>
+        </w:rPr>
+        <w:t xml:space="preserve"> </w:t>
+      </w:r>
+      <w:r>
+        <w:rPr>
+          <w:sz w:val="20"/>
+          <w:szCs w:val="20"/>
+        </w:rPr>
+        <w:t>вызвав</w:t>
+      </w:r>
+      <w:r>
+        <w:rPr>
+          <w:sz w:val="20"/>
+          <w:szCs w:val="20"/>
+        </w:rPr>
+        <w:t xml:space="preserve"> </w:t>
+      </w:r>
+      <w:r>
+        <w:rPr>
+          <w:sz w:val="20"/>
+          <w:szCs w:val="20"/>
+          <w:lang w:val="en-US"/>
+        </w:rPr>
+        <w:t>URL</w:t>
+      </w:r>
+      <w:r>
+        <w:rPr>
+          <w:sz w:val="20"/>
+          <w:szCs w:val="20"/>
+        </w:rPr>
+        <w:t xml:space="preserve"> </w:t>
+      </w:r>
+    </w:p>
+    <w:p>
+      <w:pPr>
+        <w:spacing w:after="0"/>
+        <w:rPr>
+          <w:color w:val="E36C0A" w:themeColor="accent6" w:themeShade="BF"/>
+          <w:sz w:val="20"/>
+          <w:szCs w:val="20"/>
+        </w:rPr>
+      </w:pPr>
+      <w:r>
+        <w:rPr>
+          <w:color w:val="E36C0A" w:themeColor="accent6" w:themeShade="BF"/>
+          <w:sz w:val="20"/>
+          <w:szCs w:val="20"/>
+          <w:lang w:val="en-US"/>
+        </w:rPr>
+        <w:t>http</w:t>
+      </w:r>
+      <w:r>
+        <w:rPr>
+          <w:color w:val="E36C0A" w:themeColor="accent6" w:themeShade="BF"/>
+          <w:sz w:val="20"/>
+          <w:szCs w:val="20"/>
+        </w:rPr>
+        <w:t>://</w:t>
+      </w:r>
+      <w:proofErr w:type="spellStart"/>
+      <w:r>
+        <w:rPr>
+          <w:color w:val="E36C0A" w:themeColor="accent6" w:themeShade="BF"/>
+          <w:sz w:val="20"/>
+          <w:szCs w:val="20"/>
+          <w:lang w:val="en-US"/>
+        </w:rPr>
+        <w:t>api</w:t>
+      </w:r>
+      <w:proofErr w:type="spellEnd"/>
+      <w:r>
+        <w:rPr>
+          <w:color w:val="E36C0A" w:themeColor="accent6" w:themeShade="BF"/>
+          <w:sz w:val="20"/>
+          <w:szCs w:val="20"/>
+        </w:rPr>
+        <w:t>.</w:t>
+      </w:r>
+      <w:r>
+        <w:rPr>
+          <w:color w:val="E36C0A" w:themeColor="accent6" w:themeShade="BF"/>
+          <w:sz w:val="20"/>
+          <w:szCs w:val="20"/>
+          <w:lang w:val="en-US"/>
+        </w:rPr>
+        <w:t>schedule</w:t>
+      </w:r>
+      <w:r>
+        <w:rPr>
+          <w:color w:val="E36C0A" w:themeColor="accent6" w:themeShade="BF"/>
+          <w:sz w:val="20"/>
+          <w:szCs w:val="20"/>
+        </w:rPr>
+        <w:t>.</w:t>
+      </w:r>
+      <w:r>
+        <w:rPr>
+          <w:color w:val="E36C0A" w:themeColor="accent6" w:themeShade="BF"/>
+          <w:sz w:val="20"/>
+          <w:szCs w:val="20"/>
+          <w:lang w:val="en-US"/>
+        </w:rPr>
+        <w:t>by</w:t>
+      </w:r>
+      <w:r>
+        <w:rPr>
+          <w:color w:val="E36C0A" w:themeColor="accent6" w:themeShade="BF"/>
+          <w:sz w:val="20"/>
+          <w:szCs w:val="20"/>
+        </w:rPr>
+        <w:t>/</w:t>
+      </w:r>
+      <w:r>
+        <w:rPr>
+          <w:color w:val="E36C0A" w:themeColor="accent6" w:themeShade="BF"/>
+          <w:sz w:val="20"/>
+          <w:szCs w:val="20"/>
+          <w:lang w:val="en-US"/>
+        </w:rPr>
+        <w:t>rest</w:t>
+      </w:r>
+      <w:r>
+        <w:rPr>
+          <w:color w:val="E36C0A" w:themeColor="accent6" w:themeShade="BF"/>
+          <w:sz w:val="20"/>
+          <w:szCs w:val="20"/>
+        </w:rPr>
+        <w:t>/</w:t>
+      </w:r>
+      <w:proofErr w:type="spellStart"/>
+      <w:r>
+        <w:rPr>
+          <w:color w:val="E36C0A" w:themeColor="accent6" w:themeShade="BF"/>
+          <w:sz w:val="20"/>
+          <w:szCs w:val="20"/>
+          <w:lang w:val="en-US"/>
+        </w:rPr>
+        <w:t>bsu</w:t>
+      </w:r>
+      <w:proofErr w:type="spellEnd"/>
+      <w:r>
+        <w:rPr>
+          <w:color w:val="E36C0A" w:themeColor="accent6" w:themeShade="BF"/>
+          <w:sz w:val="20"/>
+          <w:szCs w:val="20"/>
+        </w:rPr>
+        <w:t>/</w:t>
+      </w:r>
+      <w:proofErr w:type="spellStart"/>
+      <w:r>
+        <w:rPr>
+          <w:color w:val="E36C0A" w:themeColor="accent6" w:themeShade="BF"/>
+          <w:sz w:val="20"/>
+          <w:szCs w:val="20"/>
+          <w:lang w:val="en-US"/>
+        </w:rPr>
+        <w:t>mmf</w:t>
+      </w:r>
+      <w:proofErr w:type="spellEnd"/>
+      <w:r>
+        <w:rPr>
+          <w:color w:val="E36C0A" w:themeColor="accent6" w:themeShade="BF"/>
+          <w:sz w:val="20"/>
+          <w:szCs w:val="20"/>
+        </w:rPr>
+        <w:t>/</w:t>
+      </w:r>
+      <w:r>
+        <w:rPr>
+          <w:color w:val="E36C0A" w:themeColor="accent6" w:themeShade="BF"/>
+          <w:sz w:val="20"/>
+          <w:szCs w:val="20"/>
+          <w:lang w:val="en-US"/>
+        </w:rPr>
+        <w:t>discipline</w:t>
+      </w:r>
+      <w:proofErr w:type="gramStart"/>
+      <w:r>
+        <w:rPr>
+          <w:color w:val="E36C0A" w:themeColor="accent6" w:themeShade="BF"/>
+          <w:sz w:val="20"/>
+          <w:szCs w:val="20"/>
+        </w:rPr>
+        <w:t>/{</w:t>
+      </w:r>
+      <w:proofErr w:type="spellStart"/>
+      <w:proofErr w:type="gramEnd"/>
+      <w:r>
+        <w:rPr>
+          <w:color w:val="E36C0A" w:themeColor="accent6" w:themeShade="BF"/>
+          <w:sz w:val="20"/>
+          <w:szCs w:val="20"/>
+          <w:lang w:val="en-US"/>
+        </w:rPr>
+        <w:t>disciplineId</w:t>
+      </w:r>
+      <w:proofErr w:type="spellEnd"/>
+      <w:r>
+        <w:rPr>
+          <w:color w:val="E36C0A" w:themeColor="accent6" w:themeShade="BF"/>
+          <w:sz w:val="20"/>
+          <w:szCs w:val="20"/>
+        </w:rPr>
+        <w:t>}.</w:t>
+      </w:r>
+    </w:p>
+    <w:p>
+      <w:pPr>
+        <w:spacing w:after="0"/>
+        <w:rPr>
+          <w:sz w:val="20"/>
+          <w:szCs w:val="20"/>
+        </w:rPr>
+      </w:pPr>
+      <w:r>
+        <w:rPr>
+          <w:sz w:val="20"/>
+          <w:szCs w:val="20"/>
+        </w:rPr>
+        <w:t>Получив ресурс, можно</w:t>
+      </w:r>
+      <w:r>
+        <w:rPr>
+          <w:sz w:val="20"/>
+          <w:szCs w:val="20"/>
+        </w:rPr>
+        <w:t xml:space="preserve"> получить информацию об аспекте этого ресурса, например</w:t>
+      </w:r>
+    </w:p>
+    <w:p>
+      <w:pPr>
+        <w:spacing w:after="0"/>
+        <w:rPr>
+          <w:sz w:val="20"/>
+          <w:szCs w:val="20"/>
+        </w:rPr>
+      </w:pPr>
+      <w:r>
+        <w:rPr>
+          <w:color w:val="E36C0A" w:themeColor="accent6" w:themeShade="BF"/>
+          <w:sz w:val="20"/>
+          <w:szCs w:val="20"/>
+          <w:lang w:val="en-US"/>
+        </w:rPr>
+        <w:t>http</w:t>
+      </w:r>
+      <w:r>
+        <w:rPr>
+          <w:color w:val="E36C0A" w:themeColor="accent6" w:themeShade="BF"/>
+          <w:sz w:val="20"/>
+          <w:szCs w:val="20"/>
+        </w:rPr>
+        <w:t>://</w:t>
+      </w:r>
+      <w:proofErr w:type="spellStart"/>
+      <w:r>
+        <w:rPr>
+          <w:color w:val="E36C0A" w:themeColor="accent6" w:themeShade="BF"/>
+          <w:sz w:val="20"/>
+          <w:szCs w:val="20"/>
+          <w:lang w:val="en-US"/>
+        </w:rPr>
+        <w:t>api</w:t>
+      </w:r>
+      <w:proofErr w:type="spellEnd"/>
+      <w:r>
+        <w:rPr>
+          <w:color w:val="E36C0A" w:themeColor="accent6" w:themeShade="BF"/>
+          <w:sz w:val="20"/>
+          <w:szCs w:val="20"/>
+        </w:rPr>
+        <w:t>.</w:t>
+      </w:r>
+      <w:r>
+        <w:rPr>
+          <w:color w:val="E36C0A" w:themeColor="accent6" w:themeShade="BF"/>
+          <w:sz w:val="20"/>
+          <w:szCs w:val="20"/>
+          <w:lang w:val="en-US"/>
+        </w:rPr>
+        <w:t>schedule</w:t>
+      </w:r>
+      <w:r>
+        <w:rPr>
+          <w:color w:val="E36C0A" w:themeColor="accent6" w:themeShade="BF"/>
+          <w:sz w:val="20"/>
+          <w:szCs w:val="20"/>
+        </w:rPr>
+        <w:t>.</w:t>
+      </w:r>
+      <w:r>
+        <w:rPr>
+          <w:color w:val="E36C0A" w:themeColor="accent6" w:themeShade="BF"/>
+          <w:sz w:val="20"/>
+          <w:szCs w:val="20"/>
+          <w:lang w:val="en-US"/>
+        </w:rPr>
+        <w:t>by</w:t>
+      </w:r>
+      <w:r>
+        <w:rPr>
+          <w:color w:val="E36C0A" w:themeColor="accent6" w:themeShade="BF"/>
+          <w:sz w:val="20"/>
+          <w:szCs w:val="20"/>
+        </w:rPr>
+        <w:t>/</w:t>
+      </w:r>
+      <w:r>
+        <w:rPr>
+          <w:color w:val="E36C0A" w:themeColor="accent6" w:themeShade="BF"/>
+          <w:sz w:val="20"/>
+          <w:szCs w:val="20"/>
+          <w:lang w:val="en-US"/>
+        </w:rPr>
+        <w:t>rest</w:t>
+      </w:r>
+      <w:r>
+        <w:rPr>
+          <w:color w:val="E36C0A" w:themeColor="accent6" w:themeShade="BF"/>
+          <w:sz w:val="20"/>
+          <w:szCs w:val="20"/>
+        </w:rPr>
+        <w:t>/</w:t>
+      </w:r>
+      <w:proofErr w:type="spellStart"/>
+      <w:r>
+        <w:rPr>
+          <w:color w:val="E36C0A" w:themeColor="accent6" w:themeShade="BF"/>
+          <w:sz w:val="20"/>
+          <w:szCs w:val="20"/>
+          <w:lang w:val="en-US"/>
+        </w:rPr>
+        <w:t>bsu</w:t>
+      </w:r>
+      <w:proofErr w:type="spellEnd"/>
+      <w:r>
+        <w:rPr>
+          <w:color w:val="E36C0A" w:themeColor="accent6" w:themeShade="BF"/>
+          <w:sz w:val="20"/>
+          <w:szCs w:val="20"/>
+        </w:rPr>
+        <w:t>/</w:t>
+      </w:r>
+      <w:proofErr w:type="spellStart"/>
+      <w:r>
+        <w:rPr>
+          <w:color w:val="E36C0A" w:themeColor="accent6" w:themeShade="BF"/>
+          <w:sz w:val="20"/>
+          <w:szCs w:val="20"/>
+          <w:lang w:val="en-US"/>
+        </w:rPr>
+        <w:t>mmf</w:t>
+      </w:r>
+      <w:proofErr w:type="spellEnd"/>
+      <w:r>
+        <w:rPr>
+          <w:color w:val="E36C0A" w:themeColor="accent6" w:themeShade="BF"/>
+          <w:sz w:val="20"/>
+          <w:szCs w:val="20"/>
+        </w:rPr>
+        <w:t>/</w:t>
+      </w:r>
+      <w:r>
+        <w:rPr>
+          <w:color w:val="E36C0A" w:themeColor="accent6" w:themeShade="BF"/>
+          <w:sz w:val="20"/>
+          <w:szCs w:val="20"/>
+          <w:lang w:val="en-US"/>
+        </w:rPr>
+        <w:t>discipline</w:t>
+      </w:r>
+      <w:r>
+        <w:rPr>
+          <w:color w:val="E36C0A" w:themeColor="accent6" w:themeShade="BF"/>
+          <w:sz w:val="20"/>
+          <w:szCs w:val="20"/>
+        </w:rPr>
+        <w:t>/{</w:t>
+      </w:r>
+      <w:proofErr w:type="spellStart"/>
+      <w:r>
+        <w:rPr>
+          <w:color w:val="E36C0A" w:themeColor="accent6" w:themeShade="BF"/>
+          <w:sz w:val="20"/>
+          <w:szCs w:val="20"/>
+          <w:lang w:val="en-US"/>
+        </w:rPr>
+        <w:t>disciplineId</w:t>
+      </w:r>
+      <w:proofErr w:type="spellEnd"/>
+      <w:r>
+        <w:rPr>
+          <w:color w:val="E36C0A" w:themeColor="accent6" w:themeShade="BF"/>
+          <w:sz w:val="20"/>
+          <w:szCs w:val="20"/>
+        </w:rPr>
+        <w:t>}/</w:t>
+      </w:r>
+      <w:proofErr w:type="spellStart"/>
+      <w:r>
+        <w:rPr>
+          <w:color w:val="E36C0A" w:themeColor="accent6" w:themeShade="BF"/>
+          <w:sz w:val="20"/>
+          <w:szCs w:val="20"/>
+          <w:lang w:val="en-US"/>
+        </w:rPr>
+        <w:t>discilinetype</w:t>
+      </w:r>
+      <w:proofErr w:type="spellEnd"/>
+      <w:r>
+        <w:rPr>
+          <w:color w:val="E36C0A" w:themeColor="accent6" w:themeShade="BF"/>
+          <w:sz w:val="20"/>
+          <w:szCs w:val="20"/>
+        </w:rPr>
+        <w:t xml:space="preserve">. </w:t>
+      </w:r>
+      <w:r>
+        <w:rPr>
+          <w:sz w:val="20"/>
+          <w:szCs w:val="20"/>
+        </w:rPr>
+        <w:t xml:space="preserve">Каждый полученный </w:t>
+      </w:r>
+      <w:r>
+        <w:rPr>
+          <w:sz w:val="20"/>
+          <w:szCs w:val="20"/>
+          <w:lang w:val="en-US"/>
+        </w:rPr>
+        <w:t>disciplinetype</w:t>
+      </w:r>
+      <w:r>
+        <w:rPr>
+          <w:sz w:val="20"/>
+          <w:szCs w:val="20"/>
+        </w:rPr>
+        <w:t xml:space="preserve"> </w:t>
+      </w:r>
+      <w:r>
+        <w:rPr>
+          <w:sz w:val="20"/>
+          <w:szCs w:val="20"/>
+        </w:rPr>
+        <w:t xml:space="preserve">ресурс имеет свой собственный </w:t>
+      </w:r>
+      <w:r>
+        <w:rPr>
+          <w:sz w:val="20"/>
+          <w:szCs w:val="20"/>
+          <w:lang w:val="en-US"/>
+        </w:rPr>
+        <w:t>id</w:t>
+      </w:r>
+      <w:r>
+        <w:rPr>
+          <w:sz w:val="20"/>
+          <w:szCs w:val="20"/>
+        </w:rPr>
+        <w:t xml:space="preserve">, </w:t>
+      </w:r>
+      <w:r>
+        <w:rPr>
+          <w:sz w:val="20"/>
+          <w:szCs w:val="20"/>
+        </w:rPr>
+        <w:t xml:space="preserve">который соответствует </w:t>
+      </w:r>
+      <w:r>
+        <w:rPr>
+          <w:sz w:val="20"/>
+          <w:szCs w:val="20"/>
+          <w:lang w:val="en-US"/>
+        </w:rPr>
+        <w:t>URL</w:t>
+      </w:r>
+      <w:r>
+        <w:rPr>
+          <w:sz w:val="20"/>
+          <w:szCs w:val="20"/>
+        </w:rPr>
+        <w:t xml:space="preserve"> для ресурса, например</w:t>
+      </w:r>
+    </w:p>
+    <w:p>
+      <w:pPr>
+        <w:spacing w:after="0"/>
+        <w:rPr>
+          <w:color w:val="E36C0A" w:themeColor="accent6" w:themeShade="BF"/>
+          <w:sz w:val="20"/>
+          <w:szCs w:val="20"/>
+        </w:rPr>
+      </w:pPr>
+      <w:r>
+        <w:rPr>
+          <w:color w:val="E36C0A" w:themeColor="accent6" w:themeShade="BF"/>
+          <w:sz w:val="20"/>
+          <w:szCs w:val="20"/>
+          <w:lang w:val="en-US"/>
+        </w:rPr>
+        <w:t>http</w:t>
+      </w:r>
+      <w:r>
+        <w:rPr>
+          <w:color w:val="E36C0A" w:themeColor="accent6" w:themeShade="BF"/>
+          <w:sz w:val="20"/>
+          <w:szCs w:val="20"/>
+        </w:rPr>
+        <w:t>://</w:t>
+      </w:r>
+      <w:proofErr w:type="spellStart"/>
+      <w:r>
+        <w:rPr>
+          <w:color w:val="E36C0A" w:themeColor="accent6" w:themeShade="BF"/>
+          <w:sz w:val="20"/>
+          <w:szCs w:val="20"/>
+          <w:lang w:val="en-US"/>
+        </w:rPr>
+        <w:t>api</w:t>
+      </w:r>
+      <w:proofErr w:type="spellEnd"/>
+      <w:r>
+        <w:rPr>
+          <w:color w:val="E36C0A" w:themeColor="accent6" w:themeShade="BF"/>
+          <w:sz w:val="20"/>
+          <w:szCs w:val="20"/>
+        </w:rPr>
+        <w:t>.</w:t>
+      </w:r>
+      <w:r>
+        <w:rPr>
+          <w:color w:val="E36C0A" w:themeColor="accent6" w:themeShade="BF"/>
+          <w:sz w:val="20"/>
+          <w:szCs w:val="20"/>
+          <w:lang w:val="en-US"/>
+        </w:rPr>
+        <w:t>schedule</w:t>
+      </w:r>
+      <w:r>
+        <w:rPr>
+          <w:color w:val="E36C0A" w:themeColor="accent6" w:themeShade="BF"/>
+          <w:sz w:val="20"/>
+          <w:szCs w:val="20"/>
+        </w:rPr>
+        <w:t>.</w:t>
+      </w:r>
+      <w:r>
+        <w:rPr>
+          <w:color w:val="E36C0A" w:themeColor="accent6" w:themeShade="BF"/>
+          <w:sz w:val="20"/>
+          <w:szCs w:val="20"/>
+          <w:lang w:val="en-US"/>
+        </w:rPr>
+        <w:t>by</w:t>
+      </w:r>
+      <w:r>
+        <w:rPr>
+          <w:color w:val="E36C0A" w:themeColor="accent6" w:themeShade="BF"/>
+          <w:sz w:val="20"/>
+          <w:szCs w:val="20"/>
+        </w:rPr>
+        <w:t>/</w:t>
+      </w:r>
+      <w:r>
+        <w:rPr>
+          <w:color w:val="E36C0A" w:themeColor="accent6" w:themeShade="BF"/>
+          <w:sz w:val="20"/>
+          <w:szCs w:val="20"/>
+          <w:lang w:val="en-US"/>
+        </w:rPr>
+        <w:t>rest</w:t>
+      </w:r>
+      <w:r>
+        <w:rPr>
+          <w:color w:val="E36C0A" w:themeColor="accent6" w:themeShade="BF"/>
+          <w:sz w:val="20"/>
+          <w:szCs w:val="20"/>
+        </w:rPr>
+        <w:t>/</w:t>
+      </w:r>
+      <w:proofErr w:type="spellStart"/>
+      <w:r>
+        <w:rPr>
+          <w:color w:val="E36C0A" w:themeColor="accent6" w:themeShade="BF"/>
+          <w:sz w:val="20"/>
+          <w:szCs w:val="20"/>
+          <w:lang w:val="en-US"/>
+        </w:rPr>
+        <w:t>bsu</w:t>
+      </w:r>
+      <w:proofErr w:type="spellEnd"/>
+      <w:r>
+        <w:rPr>
+          <w:color w:val="E36C0A" w:themeColor="accent6" w:themeShade="BF"/>
+          <w:sz w:val="20"/>
+          <w:szCs w:val="20"/>
+        </w:rPr>
+        <w:t>/</w:t>
+      </w:r>
+      <w:proofErr w:type="spellStart"/>
+      <w:r>
+        <w:rPr>
+          <w:color w:val="E36C0A" w:themeColor="accent6" w:themeShade="BF"/>
+          <w:sz w:val="20"/>
+          <w:szCs w:val="20"/>
+          <w:lang w:val="en-US"/>
+        </w:rPr>
+        <w:t>mmf</w:t>
+      </w:r>
+      <w:proofErr w:type="spellEnd"/>
+      <w:r>
+        <w:rPr>
+          <w:color w:val="E36C0A" w:themeColor="accent6" w:themeShade="BF"/>
+          <w:sz w:val="20"/>
+          <w:szCs w:val="20"/>
+        </w:rPr>
+        <w:t>/</w:t>
+      </w:r>
+      <w:r>
+        <w:rPr>
+          <w:color w:val="E36C0A" w:themeColor="accent6" w:themeShade="BF"/>
+          <w:sz w:val="20"/>
+          <w:szCs w:val="20"/>
+          <w:lang w:val="en-US"/>
+        </w:rPr>
+        <w:t>disci</w:t>
+      </w:r>
+      <w:r>
+        <w:rPr>
+          <w:color w:val="E36C0A" w:themeColor="accent6" w:themeShade="BF"/>
+          <w:sz w:val="20"/>
+          <w:szCs w:val="20"/>
+          <w:lang w:val="en-US"/>
+        </w:rPr>
+        <w:t>p</w:t>
+      </w:r>
+      <w:r>
+        <w:rPr>
+          <w:color w:val="E36C0A" w:themeColor="accent6" w:themeShade="BF"/>
+          <w:sz w:val="20"/>
+          <w:szCs w:val="20"/>
+          <w:lang w:val="en-US"/>
+        </w:rPr>
+        <w:t>linetype</w:t>
+      </w:r>
+      <w:proofErr w:type="gramStart"/>
+      <w:r>
+        <w:rPr>
+          <w:color w:val="E36C0A" w:themeColor="accent6" w:themeShade="BF"/>
+          <w:sz w:val="20"/>
+          <w:szCs w:val="20"/>
+        </w:rPr>
+        <w:t>/{</w:t>
+      </w:r>
+      <w:proofErr w:type="gramEnd"/>
+      <w:r>
+        <w:rPr>
+          <w:color w:val="E36C0A" w:themeColor="accent6" w:themeShade="BF"/>
+          <w:sz w:val="20"/>
+          <w:szCs w:val="20"/>
+          <w:lang w:val="en-US"/>
+        </w:rPr>
+        <w:t>disciplineTypeId</w:t>
+      </w:r>
+      <w:r>
+        <w:rPr>
+          <w:color w:val="E36C0A" w:themeColor="accent6" w:themeShade="BF"/>
+          <w:sz w:val="20"/>
+          <w:szCs w:val="20"/>
+        </w:rPr>
+        <w:t>}</w:t>
+      </w:r>
+      <w:r>
+        <w:rPr>
+          <w:color w:val="E36C0A" w:themeColor="accent6" w:themeShade="BF"/>
+          <w:sz w:val="20"/>
+          <w:szCs w:val="20"/>
+        </w:rPr>
+        <w:t>.</w:t>
+      </w:r>
+    </w:p>
+    <w:p>
+      <w:pPr>
+        <w:spacing w:after="0"/>
+        <w:rPr>
+          <w:sz w:val="20"/>
+          <w:szCs w:val="20"/>
+        </w:rPr>
+      </w:pPr>
+      <w:r>
+        <w:rPr>
+          <w:sz w:val="20"/>
+          <w:szCs w:val="20"/>
+        </w:rPr>
+        <w:t xml:space="preserve">Также каждый ресурс имеет </w:t>
+      </w:r>
+      <w:r>
+        <w:rPr>
+          <w:sz w:val="20"/>
+          <w:szCs w:val="20"/>
+        </w:rPr>
+        <w:t>список действий (</w:t>
+      </w:r>
+      <w:r>
+        <w:rPr>
+          <w:sz w:val="20"/>
+          <w:szCs w:val="20"/>
+          <w:lang w:val="en-US"/>
+        </w:rPr>
+        <w:t>actions</w:t>
+      </w:r>
+      <w:r>
+        <w:rPr>
+          <w:sz w:val="20"/>
+          <w:szCs w:val="20"/>
+        </w:rPr>
+        <w:t>)</w:t>
+      </w:r>
+      <w:r>
+        <w:rPr>
+          <w:sz w:val="20"/>
+          <w:szCs w:val="20"/>
+        </w:rPr>
+        <w:t>.</w:t>
+      </w:r>
+      <w:r>
+        <w:rPr>
+          <w:sz w:val="20"/>
+          <w:szCs w:val="20"/>
+        </w:rPr>
+        <w:t xml:space="preserve"> Например, вызывая  </w:t>
+      </w:r>
+    </w:p>
+    <w:p>
+      <w:pPr>
+        <w:spacing w:after="0"/>
+        <w:rPr>
+          <w:sz w:val="20"/>
+          <w:szCs w:val="20"/>
+        </w:rPr>
+      </w:pPr>
+      <w:r>
+        <w:rPr>
+          <w:color w:val="E36C0A" w:themeColor="accent6" w:themeShade="BF"/>
+          <w:sz w:val="20"/>
+          <w:szCs w:val="20"/>
+          <w:lang w:val="en-US"/>
+        </w:rPr>
+        <w:t>http</w:t>
+      </w:r>
+      <w:r>
+        <w:rPr>
+          <w:color w:val="E36C0A" w:themeColor="accent6" w:themeShade="BF"/>
+          <w:sz w:val="20"/>
+          <w:szCs w:val="20"/>
+        </w:rPr>
+        <w:t>://</w:t>
+      </w:r>
+      <w:proofErr w:type="spellStart"/>
+      <w:r>
+        <w:rPr>
+          <w:color w:val="E36C0A" w:themeColor="accent6" w:themeShade="BF"/>
+          <w:sz w:val="20"/>
+          <w:szCs w:val="20"/>
+          <w:lang w:val="en-US"/>
+        </w:rPr>
+        <w:t>api</w:t>
+      </w:r>
+      <w:proofErr w:type="spellEnd"/>
+      <w:r>
+        <w:rPr>
+          <w:color w:val="E36C0A" w:themeColor="accent6" w:themeShade="BF"/>
+          <w:sz w:val="20"/>
+          <w:szCs w:val="20"/>
+        </w:rPr>
+        <w:t>.</w:t>
+      </w:r>
+      <w:r>
+        <w:rPr>
+          <w:color w:val="E36C0A" w:themeColor="accent6" w:themeShade="BF"/>
+          <w:sz w:val="20"/>
+          <w:szCs w:val="20"/>
+          <w:lang w:val="en-US"/>
+        </w:rPr>
+        <w:t>schedule</w:t>
+      </w:r>
+      <w:r>
+        <w:rPr>
+          <w:color w:val="E36C0A" w:themeColor="accent6" w:themeShade="BF"/>
+          <w:sz w:val="20"/>
+          <w:szCs w:val="20"/>
+        </w:rPr>
+        <w:t>.</w:t>
+      </w:r>
+      <w:r>
+        <w:rPr>
+          <w:color w:val="E36C0A" w:themeColor="accent6" w:themeShade="BF"/>
+          <w:sz w:val="20"/>
+          <w:szCs w:val="20"/>
+          <w:lang w:val="en-US"/>
+        </w:rPr>
+        <w:t>by</w:t>
+      </w:r>
+      <w:r>
+        <w:rPr>
+          <w:color w:val="E36C0A" w:themeColor="accent6" w:themeShade="BF"/>
+          <w:sz w:val="20"/>
+          <w:szCs w:val="20"/>
+        </w:rPr>
+        <w:t>/</w:t>
+      </w:r>
+      <w:r>
+        <w:rPr>
+          <w:color w:val="E36C0A" w:themeColor="accent6" w:themeShade="BF"/>
+          <w:sz w:val="20"/>
+          <w:szCs w:val="20"/>
+          <w:lang w:val="en-US"/>
+        </w:rPr>
+        <w:t>rest</w:t>
+      </w:r>
+      <w:r>
+        <w:rPr>
+          <w:color w:val="E36C0A" w:themeColor="accent6" w:themeShade="BF"/>
+          <w:sz w:val="20"/>
+          <w:szCs w:val="20"/>
+        </w:rPr>
+        <w:t>/</w:t>
+      </w:r>
+      <w:proofErr w:type="spellStart"/>
+      <w:r>
+        <w:rPr>
+          <w:color w:val="E36C0A" w:themeColor="accent6" w:themeShade="BF"/>
+          <w:sz w:val="20"/>
+          <w:szCs w:val="20"/>
+          <w:lang w:val="en-US"/>
+        </w:rPr>
+        <w:t>bsu</w:t>
+      </w:r>
+      <w:proofErr w:type="spellEnd"/>
+      <w:r>
+        <w:rPr>
+          <w:color w:val="E36C0A" w:themeColor="accent6" w:themeShade="BF"/>
+          <w:sz w:val="20"/>
+          <w:szCs w:val="20"/>
+        </w:rPr>
+        <w:t>/</w:t>
+      </w:r>
+      <w:proofErr w:type="spellStart"/>
+      <w:r>
+        <w:rPr>
+          <w:color w:val="E36C0A" w:themeColor="accent6" w:themeShade="BF"/>
+          <w:sz w:val="20"/>
+          <w:szCs w:val="20"/>
+          <w:lang w:val="en-US"/>
+        </w:rPr>
+        <w:t>mmf</w:t>
+      </w:r>
+      <w:proofErr w:type="spellEnd"/>
+      <w:r>
+        <w:rPr>
+          <w:color w:val="E36C0A" w:themeColor="accent6" w:themeShade="BF"/>
+          <w:sz w:val="20"/>
+          <w:szCs w:val="20"/>
+        </w:rPr>
+        <w:t>/</w:t>
+      </w:r>
+      <w:r>
+        <w:rPr>
+          <w:color w:val="E36C0A" w:themeColor="accent6" w:themeShade="BF"/>
+          <w:sz w:val="20"/>
+          <w:szCs w:val="20"/>
+          <w:lang w:val="en-US"/>
+        </w:rPr>
+        <w:t>discipline</w:t>
+      </w:r>
+      <w:r>
+        <w:rPr>
+          <w:color w:val="E36C0A" w:themeColor="accent6" w:themeShade="BF"/>
+          <w:sz w:val="20"/>
+          <w:szCs w:val="20"/>
+        </w:rPr>
+        <w:t>/{</w:t>
+      </w:r>
+      <w:proofErr w:type="spellStart"/>
+      <w:r>
+        <w:rPr>
+          <w:color w:val="E36C0A" w:themeColor="accent6" w:themeShade="BF"/>
+          <w:sz w:val="20"/>
+          <w:szCs w:val="20"/>
+          <w:lang w:val="en-US"/>
+        </w:rPr>
+        <w:t>disciplineId</w:t>
+      </w:r>
+      <w:proofErr w:type="spellEnd"/>
+      <w:r>
+        <w:rPr>
+          <w:color w:val="E36C0A" w:themeColor="accent6" w:themeShade="BF"/>
+          <w:sz w:val="20"/>
+          <w:szCs w:val="20"/>
+        </w:rPr>
+        <w:t>}/</w:t>
+      </w:r>
+      <w:r>
+        <w:rPr>
+          <w:color w:val="E36C0A" w:themeColor="accent6" w:themeShade="BF"/>
+          <w:sz w:val="20"/>
+          <w:szCs w:val="20"/>
+          <w:lang w:val="en-US"/>
+        </w:rPr>
+        <w:t>delete</w:t>
+      </w:r>
+      <w:r>
+        <w:rPr>
+          <w:sz w:val="20"/>
+          <w:szCs w:val="20"/>
+        </w:rPr>
+        <w:t xml:space="preserve">, </w:t>
+      </w:r>
+      <w:r>
+        <w:rPr>
+          <w:sz w:val="20"/>
+          <w:szCs w:val="20"/>
+        </w:rPr>
+        <w:t>удалится данная учебная дисциплина.</w:t>
+      </w:r>
+    </w:p>
+    <w:p>
+      <w:pPr>
+        <w:spacing w:after="0"/>
+        <w:rPr>
+          <w:sz w:val="20"/>
+          <w:szCs w:val="20"/>
+        </w:rPr>
+      </w:pPr>
+    </w:p>
+    <w:p>
+      <w:pPr>
+        <w:spacing w:after="0"/>
+        <w:ind w:firstLine="708"/>
+        <w:rPr>
+          <w:sz w:val="20"/>
+          <w:szCs w:val="20"/>
+          <w:lang w:val="en-US"/>
+        </w:rPr>
+      </w:pPr>
+      <w:r>
+        <w:rPr>
+          <w:sz w:val="20"/>
+          <w:szCs w:val="20"/>
+        </w:rPr>
+        <w:t xml:space="preserve">Вызов некоторых </w:t>
+      </w:r>
+      <w:r>
+        <w:rPr>
+          <w:sz w:val="20"/>
+          <w:szCs w:val="20"/>
+          <w:lang w:val="en-US"/>
+        </w:rPr>
+        <w:t>endpoints</w:t>
+      </w:r>
+      <w:r>
+        <w:rPr>
+          <w:sz w:val="20"/>
+          <w:szCs w:val="20"/>
+        </w:rPr>
+        <w:t xml:space="preserve"> требует, чтобы пользователь был авторизован. Для </w:t>
+      </w:r>
+      <w:r>
+        <w:rPr>
+          <w:sz w:val="20"/>
+          <w:szCs w:val="20"/>
+        </w:rPr>
+        <w:t>таких</w:t>
+      </w:r>
+      <w:r>
+        <w:rPr>
+          <w:sz w:val="20"/>
+          <w:szCs w:val="20"/>
+        </w:rPr>
+        <w:t xml:space="preserve"> запрос</w:t>
+      </w:r>
+      <w:r>
+        <w:rPr>
+          <w:sz w:val="20"/>
+          <w:szCs w:val="20"/>
+        </w:rPr>
+        <w:t>ов</w:t>
+      </w:r>
+      <w:r>
+        <w:rPr>
+          <w:sz w:val="20"/>
+          <w:szCs w:val="20"/>
+        </w:rPr>
+        <w:t xml:space="preserve"> должен быть добавлен заголовок: </w:t>
+      </w:r>
+    </w:p>
+    <w:p>
+      <w:pPr>
+        <w:spacing w:after="0"/>
+        <w:ind w:firstLine="708"/>
+        <w:rPr>
+          <w:sz w:val="20"/>
+          <w:szCs w:val="20"/>
+        </w:rPr>
+      </w:pPr>
+      <w:r>
+        <w:rPr>
+          <w:color w:val="5F497A" w:themeColor="accent4" w:themeShade="BF"/>
+          <w:sz w:val="20"/>
+          <w:szCs w:val="20"/>
+          <w:lang w:val="en-US"/>
+        </w:rPr>
+        <w:t>Authorization:  Basic “{username</w:t>
+      </w:r>
+      <w:proofErr w:type="gramStart"/>
+      <w:r>
+        <w:rPr>
+          <w:color w:val="5F497A" w:themeColor="accent4" w:themeShade="BF"/>
+          <w:sz w:val="20"/>
+          <w:szCs w:val="20"/>
+          <w:lang w:val="en-US"/>
+        </w:rPr>
+        <w:t>}:</w:t>
+      </w:r>
+      <w:proofErr w:type="gramEnd"/>
+      <w:r>
+        <w:rPr>
+          <w:color w:val="5F497A" w:themeColor="accent4" w:themeShade="BF"/>
+          <w:sz w:val="20"/>
+          <w:szCs w:val="20"/>
+          <w:lang w:val="en-US"/>
+        </w:rPr>
+        <w:t>{password}”</w:t>
+      </w:r>
+      <w:r>
+        <w:rPr>
+          <w:sz w:val="20"/>
+          <w:szCs w:val="20"/>
+          <w:lang w:val="en-US"/>
+        </w:rPr>
+        <w:t xml:space="preserve">, </w:t>
+      </w:r>
+    </w:p>
+    <w:p>
+      <w:pPr>
+        <w:spacing w:after="0"/>
+        <w:ind w:firstLine="708"/>
+        <w:rPr>
+          <w:sz w:val="20"/>
+          <w:szCs w:val="20"/>
+        </w:rPr>
+      </w:pPr>
+      <w:r>
+        <w:rPr>
+          <w:sz w:val="20"/>
+          <w:szCs w:val="20"/>
+        </w:rPr>
+        <w:t>строка</w:t>
+      </w:r>
+      <w:r>
+        <w:rPr>
+          <w:sz w:val="20"/>
+          <w:szCs w:val="20"/>
+        </w:rPr>
+        <w:t xml:space="preserve"> </w:t>
+      </w:r>
+      <w:r>
+        <w:rPr>
+          <w:sz w:val="20"/>
+          <w:szCs w:val="20"/>
+        </w:rPr>
+        <w:t>“{</w:t>
+      </w:r>
+      <w:r>
+        <w:rPr>
+          <w:sz w:val="20"/>
+          <w:szCs w:val="20"/>
+          <w:lang w:val="en-US"/>
+        </w:rPr>
+        <w:t>username</w:t>
+      </w:r>
+      <w:r>
+        <w:rPr>
+          <w:sz w:val="20"/>
+          <w:szCs w:val="20"/>
+        </w:rPr>
+        <w:t>}:{</w:t>
+      </w:r>
+      <w:r>
+        <w:rPr>
+          <w:sz w:val="20"/>
+          <w:szCs w:val="20"/>
+          <w:lang w:val="en-US"/>
+        </w:rPr>
+        <w:t>password</w:t>
+      </w:r>
+      <w:r>
+        <w:rPr>
+          <w:sz w:val="20"/>
+          <w:szCs w:val="20"/>
+        </w:rPr>
+        <w:t>}”</w:t>
+      </w:r>
+      <w:r>
+        <w:rPr>
+          <w:sz w:val="20"/>
+          <w:szCs w:val="20"/>
+        </w:rPr>
+        <w:t xml:space="preserve"> </w:t>
+      </w:r>
+      <w:r>
+        <w:rPr>
+          <w:sz w:val="20"/>
+          <w:szCs w:val="20"/>
+        </w:rPr>
+        <w:t>должна</w:t>
+      </w:r>
+      <w:r>
+        <w:rPr>
+          <w:sz w:val="20"/>
+          <w:szCs w:val="20"/>
+        </w:rPr>
+        <w:t xml:space="preserve"> </w:t>
+      </w:r>
+      <w:r>
+        <w:rPr>
+          <w:sz w:val="20"/>
+          <w:szCs w:val="20"/>
+        </w:rPr>
+        <w:t>быть</w:t>
+      </w:r>
+      <w:r>
+        <w:rPr>
+          <w:sz w:val="20"/>
+          <w:szCs w:val="20"/>
+        </w:rPr>
+        <w:t xml:space="preserve"> </w:t>
+      </w:r>
+      <w:r>
+        <w:rPr>
+          <w:sz w:val="20"/>
+          <w:szCs w:val="20"/>
+        </w:rPr>
+        <w:t>зашифрована</w:t>
+      </w:r>
+      <w:r>
+        <w:rPr>
+          <w:sz w:val="20"/>
+          <w:szCs w:val="20"/>
+        </w:rPr>
+        <w:t xml:space="preserve">, </w:t>
+      </w:r>
+      <w:r>
+        <w:rPr>
+          <w:sz w:val="20"/>
+          <w:szCs w:val="20"/>
+        </w:rPr>
+        <w:t>используя</w:t>
+      </w:r>
+      <w:r>
+        <w:rPr>
+          <w:sz w:val="20"/>
+          <w:szCs w:val="20"/>
+        </w:rPr>
+        <w:t xml:space="preserve"> </w:t>
+      </w:r>
+      <w:r>
+        <w:rPr>
+          <w:sz w:val="20"/>
+          <w:szCs w:val="20"/>
+          <w:lang w:val="en-US"/>
+        </w:rPr>
+        <w:t>Base</w:t>
+      </w:r>
+      <w:r>
+        <w:rPr>
+          <w:sz w:val="20"/>
+          <w:szCs w:val="20"/>
+        </w:rPr>
+        <w:t>64.</w:t>
+      </w:r>
+    </w:p>
+    <w:p>
+      <w:pPr>
+        <w:spacing w:after="0"/>
+        <w:rPr>
+          <w:sz w:val="20"/>
+          <w:szCs w:val="20"/>
+        </w:rPr>
+      </w:pPr>
     </w:p>
     <w:tbl>
       <w:tblPr>
-        <w:tblStyle w:val="LightShading-Accent3"/>
+        <w:tblStyle w:val="-3"/>
         <w:tblW w:w="10740" w:type="dxa"/>
         <w:tblLook w:val="04A0" w:firstRow="1" w:lastRow="0" w:firstColumn="1" w:lastColumn="0" w:noHBand="0" w:noVBand="1"/>
       </w:tblPr>
@@ -7639,8 +9173,6 @@
                 <w:szCs w:val="24"/>
               </w:rPr>
             </w:pPr>
-            <w:bookmarkStart w:id="0" w:name="_GoBack"/>
-            <w:bookmarkEnd w:id="0"/>
           </w:p>
         </w:tc>
         <w:tc>
@@ -7903,7 +9435,6 @@
                 <w:lang w:val="en-US"/>
               </w:rPr>
             </w:pPr>
-            <w:proofErr w:type="spellStart"/>
             <w:r>
               <w:rPr>
                 <w:rFonts w:cs="Helvetica"/>
@@ -7915,7 +9446,6 @@
               </w:rPr>
               <w:t>scheduleForDay</w:t>
             </w:r>
-            <w:proofErr w:type="spellEnd"/>
           </w:p>
           <w:p>
             <w:pPr>
@@ -8156,7 +9686,6 @@
                 <w:lang w:val="en-US"/>
               </w:rPr>
             </w:pPr>
-            <w:proofErr w:type="spellStart"/>
             <w:r>
               <w:rPr>
                 <w:rFonts w:cs="Helvetica"/>
@@ -8168,7 +9697,6 @@
               </w:rPr>
               <w:t>scheduleForDay</w:t>
             </w:r>
-            <w:proofErr w:type="spellEnd"/>
           </w:p>
           <w:p>
             <w:pPr>
@@ -8745,6 +10273,7 @@
                 <w:szCs w:val="20"/>
                 <w:lang w:val="en-US"/>
               </w:rPr>
+              <w:lastRenderedPageBreak/>
               <w:t>delete</w:t>
             </w:r>
           </w:p>
@@ -8775,6 +10304,7 @@
                 <w:szCs w:val="20"/>
                 <w:lang w:val="en-US"/>
               </w:rPr>
+              <w:lastRenderedPageBreak/>
               <w:t>list</w:t>
             </w:r>
           </w:p>
@@ -8808,6 +10338,7 @@
                 <w:szCs w:val="20"/>
                 <w:lang w:val="en-US"/>
               </w:rPr>
+              <w:lastRenderedPageBreak/>
               <w:t>discipline</w:t>
             </w:r>
           </w:p>
@@ -8830,7 +10361,6 @@
                 <w:lang w:val="en-US"/>
               </w:rPr>
             </w:pPr>
-            <w:proofErr w:type="spellStart"/>
             <w:r>
               <w:rPr>
                 <w:rFonts w:cs="Helvetica"/>
@@ -8842,7 +10372,6 @@
               </w:rPr>
               <w:t>disciplineType</w:t>
             </w:r>
-            <w:proofErr w:type="spellEnd"/>
           </w:p>
         </w:tc>
         <w:tc>
@@ -8980,7 +10509,6 @@
                 <w:lang w:val="en-US"/>
               </w:rPr>
             </w:pPr>
-            <w:proofErr w:type="spellStart"/>
             <w:r>
               <w:rPr>
                 <w:rFonts w:cs="Helvetica"/>
@@ -8992,7 +10520,6 @@
               </w:rPr>
               <w:t>disciplineType</w:t>
             </w:r>
-            <w:proofErr w:type="spellEnd"/>
           </w:p>
         </w:tc>
         <w:tc>
@@ -9146,7 +10673,6 @@
                 <w:lang w:val="en-US"/>
               </w:rPr>
             </w:pPr>
-            <w:proofErr w:type="spellStart"/>
             <w:r>
               <w:rPr>
                 <w:rFonts w:cs="Helvetica"/>
@@ -9158,7 +10684,6 @@
               </w:rPr>
               <w:t>disciplineTime</w:t>
             </w:r>
-            <w:proofErr w:type="spellEnd"/>
           </w:p>
         </w:tc>
         <w:tc>
@@ -9601,7 +11126,6 @@
                 <w:szCs w:val="20"/>
                 <w:lang w:val="en-US"/>
               </w:rPr>
-              <w:lastRenderedPageBreak/>
               <w:t>edit</w:t>
             </w:r>
           </w:p>
@@ -9658,7 +11182,6 @@
                 <w:szCs w:val="20"/>
                 <w:lang w:val="en-US"/>
               </w:rPr>
-              <w:lastRenderedPageBreak/>
               <w:t>list</w:t>
             </w:r>
           </w:p>
@@ -9695,7 +11218,6 @@
                 <w:szCs w:val="20"/>
                 <w:lang w:val="en-US"/>
               </w:rPr>
-              <w:lastRenderedPageBreak/>
               <w:t>study</w:t>
             </w:r>
           </w:p>
@@ -10197,7 +11719,6 @@
                 <w:lang w:val="en-US"/>
               </w:rPr>
             </w:pPr>
-            <w:proofErr w:type="spellStart"/>
             <w:r>
               <w:rPr>
                 <w:rFonts w:cs="Helvetica"/>
@@ -10209,7 +11730,6 @@
               </w:rPr>
               <w:t>disciplineTime</w:t>
             </w:r>
-            <w:proofErr w:type="spellEnd"/>
           </w:p>
           <w:p>
             <w:pPr>
@@ -10589,14 +12109,14 @@
     <w:lsdException w:name="Bibliography" w:uiPriority="37"/>
     <w:lsdException w:name="TOC Heading" w:uiPriority="39" w:qFormat="1"/>
   </w:latentStyles>
-  <w:style w:type="paragraph" w:default="1" w:styleId="Normal">
+  <w:style w:type="paragraph" w:default="1" w:styleId="a">
     <w:name w:val="Normal"/>
     <w:qFormat/>
   </w:style>
-  <w:style w:type="paragraph" w:styleId="Heading1">
+  <w:style w:type="paragraph" w:styleId="1">
     <w:name w:val="heading 1"/>
-    <w:basedOn w:val="Normal"/>
-    <w:link w:val="Heading1Char"/>
+    <w:basedOn w:val="a"/>
+    <w:link w:val="10"/>
     <w:uiPriority w:val="9"/>
     <w:qFormat/>
     <w:rsid w:val="007F4C7B"/>
@@ -10614,13 +12134,13 @@
       <w:lang w:eastAsia="ru-RU"/>
     </w:rPr>
   </w:style>
-  <w:style w:type="character" w:default="1" w:styleId="DefaultParagraphFont">
+  <w:style w:type="character" w:default="1" w:styleId="a0">
     <w:name w:val="Default Paragraph Font"/>
     <w:uiPriority w:val="1"/>
     <w:semiHidden/>
     <w:unhideWhenUsed/>
   </w:style>
-  <w:style w:type="table" w:default="1" w:styleId="TableNormal">
+  <w:style w:type="table" w:default="1" w:styleId="a1">
     <w:name w:val="Normal Table"/>
     <w:uiPriority w:val="99"/>
     <w:semiHidden/>
@@ -10635,15 +12155,15 @@
       </w:tblCellMar>
     </w:tblPr>
   </w:style>
-  <w:style w:type="numbering" w:default="1" w:styleId="NoList">
+  <w:style w:type="numbering" w:default="1" w:styleId="a2">
     <w:name w:val="No List"/>
     <w:uiPriority w:val="99"/>
     <w:semiHidden/>
     <w:unhideWhenUsed/>
   </w:style>
-  <w:style w:type="table" w:styleId="TableGrid">
+  <w:style w:type="table" w:styleId="a3">
     <w:name w:val="Table Grid"/>
-    <w:basedOn w:val="TableNormal"/>
+    <w:basedOn w:val="a1"/>
     <w:uiPriority w:val="59"/>
     <w:rsid w:val="00895920"/>
     <w:pPr>
@@ -10667,9 +12187,9 @@
       </w:tblCellMar>
     </w:tblPr>
   </w:style>
-  <w:style w:type="table" w:styleId="LightShading-Accent1">
+  <w:style w:type="table" w:styleId="-1">
     <w:name w:val="Light Shading Accent 1"/>
-    <w:basedOn w:val="TableNormal"/>
+    <w:basedOn w:val="a1"/>
     <w:uiPriority w:val="60"/>
     <w:rsid w:val="00895920"/>
     <w:pPr>
@@ -10770,10 +12290,10 @@
       </w:tcPr>
     </w:tblStylePr>
   </w:style>
-  <w:style w:type="character" w:customStyle="1" w:styleId="Heading1Char">
-    <w:name w:val="Heading 1 Char"/>
-    <w:basedOn w:val="DefaultParagraphFont"/>
-    <w:link w:val="Heading1"/>
+  <w:style w:type="character" w:customStyle="1" w:styleId="10">
+    <w:name w:val="Заголовок 1 Знак"/>
+    <w:basedOn w:val="a0"/>
+    <w:link w:val="1"/>
     <w:uiPriority w:val="9"/>
     <w:rsid w:val="007F4C7B"/>
     <w:rPr>
@@ -10786,9 +12306,9 @@
       <w:lang w:eastAsia="ru-RU"/>
     </w:rPr>
   </w:style>
-  <w:style w:type="table" w:styleId="LightShading-Accent3">
+  <w:style w:type="table" w:styleId="-3">
     <w:name w:val="Light Shading Accent 3"/>
-    <w:basedOn w:val="TableNormal"/>
+    <w:basedOn w:val="a1"/>
     <w:uiPriority w:val="60"/>
     <w:rsid w:val="001759BA"/>
     <w:pPr>
@@ -10888,6 +12408,17 @@
         <w:shd w:val="clear" w:color="auto" w:fill="E6EED5" w:themeFill="accent3" w:themeFillTint="3F"/>
       </w:tcPr>
     </w:tblStylePr>
+  </w:style>
+  <w:style w:type="character" w:styleId="a4">
+    <w:name w:val="Hyperlink"/>
+    <w:basedOn w:val="a0"/>
+    <w:uiPriority w:val="99"/>
+    <w:unhideWhenUsed/>
+    <w:rsid w:val="00CB6583"/>
+    <w:rPr>
+      <w:color w:val="0000FF" w:themeColor="hyperlink"/>
+      <w:u w:val="single"/>
+    </w:rPr>
   </w:style>
 </w:styles>
 </file>
@@ -11048,14 +12579,14 @@
     <w:lsdException w:name="Bibliography" w:uiPriority="37"/>
     <w:lsdException w:name="TOC Heading" w:uiPriority="39" w:qFormat="1"/>
   </w:latentStyles>
-  <w:style w:type="paragraph" w:default="1" w:styleId="Normal">
+  <w:style w:type="paragraph" w:default="1" w:styleId="a">
     <w:name w:val="Normal"/>
     <w:qFormat/>
   </w:style>
-  <w:style w:type="paragraph" w:styleId="Heading1">
+  <w:style w:type="paragraph" w:styleId="1">
     <w:name w:val="heading 1"/>
-    <w:basedOn w:val="Normal"/>
-    <w:link w:val="Heading1Char"/>
+    <w:basedOn w:val="a"/>
+    <w:link w:val="10"/>
     <w:uiPriority w:val="9"/>
     <w:qFormat/>
     <w:rsid w:val="007F4C7B"/>
@@ -11073,13 +12604,13 @@
       <w:lang w:eastAsia="ru-RU"/>
     </w:rPr>
   </w:style>
-  <w:style w:type="character" w:default="1" w:styleId="DefaultParagraphFont">
+  <w:style w:type="character" w:default="1" w:styleId="a0">
     <w:name w:val="Default Paragraph Font"/>
     <w:uiPriority w:val="1"/>
     <w:semiHidden/>
     <w:unhideWhenUsed/>
   </w:style>
-  <w:style w:type="table" w:default="1" w:styleId="TableNormal">
+  <w:style w:type="table" w:default="1" w:styleId="a1">
     <w:name w:val="Normal Table"/>
     <w:uiPriority w:val="99"/>
     <w:semiHidden/>
@@ -11094,15 +12625,15 @@
       </w:tblCellMar>
     </w:tblPr>
   </w:style>
-  <w:style w:type="numbering" w:default="1" w:styleId="NoList">
+  <w:style w:type="numbering" w:default="1" w:styleId="a2">
     <w:name w:val="No List"/>
     <w:uiPriority w:val="99"/>
     <w:semiHidden/>
     <w:unhideWhenUsed/>
   </w:style>
-  <w:style w:type="table" w:styleId="TableGrid">
+  <w:style w:type="table" w:styleId="a3">
     <w:name w:val="Table Grid"/>
-    <w:basedOn w:val="TableNormal"/>
+    <w:basedOn w:val="a1"/>
     <w:uiPriority w:val="59"/>
     <w:rsid w:val="00895920"/>
     <w:pPr>
@@ -11126,9 +12657,9 @@
       </w:tblCellMar>
     </w:tblPr>
   </w:style>
-  <w:style w:type="table" w:styleId="LightShading-Accent1">
+  <w:style w:type="table" w:styleId="-1">
     <w:name w:val="Light Shading Accent 1"/>
-    <w:basedOn w:val="TableNormal"/>
+    <w:basedOn w:val="a1"/>
     <w:uiPriority w:val="60"/>
     <w:rsid w:val="00895920"/>
     <w:pPr>
@@ -11229,10 +12760,10 @@
       </w:tcPr>
     </w:tblStylePr>
   </w:style>
-  <w:style w:type="character" w:customStyle="1" w:styleId="Heading1Char">
-    <w:name w:val="Heading 1 Char"/>
-    <w:basedOn w:val="DefaultParagraphFont"/>
-    <w:link w:val="Heading1"/>
+  <w:style w:type="character" w:customStyle="1" w:styleId="10">
+    <w:name w:val="Заголовок 1 Знак"/>
+    <w:basedOn w:val="a0"/>
+    <w:link w:val="1"/>
     <w:uiPriority w:val="9"/>
     <w:rsid w:val="007F4C7B"/>
     <w:rPr>
@@ -11245,9 +12776,9 @@
       <w:lang w:eastAsia="ru-RU"/>
     </w:rPr>
   </w:style>
-  <w:style w:type="table" w:styleId="LightShading-Accent3">
+  <w:style w:type="table" w:styleId="-3">
     <w:name w:val="Light Shading Accent 3"/>
-    <w:basedOn w:val="TableNormal"/>
+    <w:basedOn w:val="a1"/>
     <w:uiPriority w:val="60"/>
     <w:rsid w:val="001759BA"/>
     <w:pPr>
@@ -11347,6 +12878,17 @@
         <w:shd w:val="clear" w:color="auto" w:fill="E6EED5" w:themeFill="accent3" w:themeFillTint="3F"/>
       </w:tcPr>
     </w:tblStylePr>
+  </w:style>
+  <w:style w:type="character" w:styleId="a4">
+    <w:name w:val="Hyperlink"/>
+    <w:basedOn w:val="a0"/>
+    <w:uiPriority w:val="99"/>
+    <w:unhideWhenUsed/>
+    <w:rsid w:val="00CB6583"/>
+    <w:rPr>
+      <w:color w:val="0000FF" w:themeColor="hyperlink"/>
+      <w:u w:val="single"/>
+    </w:rPr>
   </w:style>
 </w:styles>
 </file>
@@ -11641,7 +13183,7 @@
 </file>
 
 <file path=customXml/itemProps1.xml><?xml version="1.0" encoding="utf-8"?>
-<ds:datastoreItem xmlns:ds="http://schemas.openxmlformats.org/officeDocument/2006/customXml" ds:itemID="{8BE13B6A-BC98-4E13-AEFA-39D0893C8A71}">
+<ds:datastoreItem xmlns:ds="http://schemas.openxmlformats.org/officeDocument/2006/customXml" ds:itemID="{CB2E489E-AAA1-45AB-89A9-C921D4662E36}">
   <ds:schemaRefs>
     <ds:schemaRef ds:uri="http://schemas.openxmlformats.org/officeDocument/2006/bibliography"/>
   </ds:schemaRefs>

</xml_diff>